<commit_message>
add pools and repair logic archer
</commit_message>
<xml_diff>
--- a/Tower defence info.docx
+++ b/Tower defence info.docx
@@ -491,7 +491,7 @@
           <w:szCs w:val="28"/>
           <w:rtl w:val="0"/>
         </w:rPr>
-        <w:t xml:space="preserve">ArcherProjectile - логика пули лучника</w:t>
+        <w:t xml:space="preserve">ProjectilePool - создаем пул пуль </w:t>
       </w:r>
     </w:p>
     <w:p>
@@ -515,7 +515,31 @@
           <w:szCs w:val="28"/>
           <w:rtl w:val="0"/>
         </w:rPr>
-        <w:t xml:space="preserve">Barracks - логика казармы</w:t>
+        <w:t xml:space="preserve">ArcherPool - создаем пул лучников</w:t>
+      </w:r>
+    </w:p>
+    <w:p>
+      <w:pPr>
+        <w:numPr>
+          <w:ilvl w:val="0"/>
+          <w:numId w:val="3"/>
+        </w:numPr>
+        <w:ind w:left="720" w:hanging="360"/>
+        <w:rPr>
+          <w:rFonts w:ascii="Times New Roman" w:cs="Times New Roman" w:eastAsia="Times New Roman" w:hAnsi="Times New Roman"/>
+          <w:sz w:val="28"/>
+          <w:szCs w:val="28"/>
+          <w:u w:val="none"/>
+        </w:rPr>
+      </w:pPr>
+      <w:r>
+        <w:rPr>
+          <w:rFonts w:ascii="Times New Roman" w:cs="Times New Roman" w:eastAsia="Times New Roman" w:hAnsi="Times New Roman"/>
+          <w:sz w:val="28"/>
+          <w:szCs w:val="28"/>
+          <w:rtl w:val="0"/>
+        </w:rPr>
+        <w:t xml:space="preserve">ArcherProjectile - логика пуль лучников</w:t>
       </w:r>
     </w:p>
     <w:p>

</xml_diff>